<commit_message>
Added changes to Project plan and research
</commit_message>
<xml_diff>
--- a/7. Other/Logbook.docx
+++ b/7. Other/Logbook.docx
@@ -18,16 +18,16 @@
         <mc:AlternateContent>
           <mc:Choice Requires="wps">
             <w:drawing>
-              <wp:anchor distT="0" distB="0" distL="114300" distR="114300" simplePos="0" relativeHeight="251660288" behindDoc="0" locked="0" layoutInCell="1" allowOverlap="1" wp14:anchorId="47E41617" wp14:editId="38EBB7BD">
+              <wp:anchor distT="0" distB="0" distL="114300" distR="114300" simplePos="0" relativeHeight="251660288" behindDoc="0" locked="0" layoutInCell="1" allowOverlap="1" wp14:anchorId="47E41617" wp14:editId="2C65035A">
                 <wp:simplePos x="0" y="0"/>
                 <wp:positionH relativeFrom="margin">
-                  <wp:posOffset>3965503</wp:posOffset>
+                  <wp:posOffset>3961765</wp:posOffset>
                 </wp:positionH>
                 <wp:positionV relativeFrom="paragraph">
-                  <wp:posOffset>7683488</wp:posOffset>
+                  <wp:posOffset>7680325</wp:posOffset>
                 </wp:positionV>
-                <wp:extent cx="1838325" cy="543464"/>
-                <wp:effectExtent l="0" t="0" r="28575" b="28575"/>
+                <wp:extent cx="1838325" cy="670560"/>
+                <wp:effectExtent l="0" t="0" r="28575" b="15240"/>
                 <wp:wrapNone/>
                 <wp:docPr id="5" name="Tekstvak 5"/>
                 <wp:cNvGraphicFramePr/>
@@ -38,7 +38,7 @@
                       <wps:spPr>
                         <a:xfrm>
                           <a:off x="0" y="0"/>
-                          <a:ext cx="1838325" cy="543464"/>
+                          <a:ext cx="1838325" cy="670560"/>
                         </a:xfrm>
                         <a:prstGeom prst="rect">
                           <a:avLst/>
@@ -57,9 +57,49 @@
                           <w:p>
                             <w:pPr>
                               <w:jc w:val="right"/>
+                              <w:rPr>
+                                <w:lang w:val="de-DE"/>
+                              </w:rPr>
                             </w:pPr>
                             <w:r>
+                              <w:rPr>
+                                <w:lang w:val="de-DE"/>
+                              </w:rPr>
                               <w:t>M.G. den Hollander</w:t>
+                            </w:r>
+                          </w:p>
+                          <w:p>
+                            <w:pPr>
+                              <w:jc w:val="right"/>
+                              <w:rPr>
+                                <w:lang w:val="de-DE"/>
+                              </w:rPr>
+                            </w:pPr>
+                            <w:r>
+                              <w:rPr>
+                                <w:lang w:val="de-DE"/>
+                              </w:rPr>
+                              <w:t>Student</w:t>
+                            </w:r>
+                            <w:r>
+                              <w:rPr>
+                                <w:lang w:val="de-DE"/>
+                              </w:rPr>
+                              <w:t xml:space="preserve"> </w:t>
+                            </w:r>
+                            <w:proofErr w:type="spellStart"/>
+                            <w:r>
+                              <w:rPr>
+                                <w:lang w:val="de-DE"/>
+                              </w:rPr>
+                              <w:t>number</w:t>
+                            </w:r>
+                            <w:proofErr w:type="spellEnd"/>
+                            <w:r>
+                              <w:rPr>
+                                <w:lang w:val="de-DE"/>
+                              </w:rPr>
+                              <w:t>: 3803554</w:t>
                             </w:r>
                           </w:p>
                           <w:p>
@@ -67,7 +107,10 @@
                               <w:jc w:val="right"/>
                             </w:pPr>
                             <w:r>
-                              <w:t>Fontys Hogeschool</w:t>
+                              <w:t xml:space="preserve">Fontys </w:t>
+                            </w:r>
+                            <w:r>
+                              <w:t>Hogescholen</w:t>
                             </w:r>
                           </w:p>
                           <w:p>
@@ -104,15 +147,55 @@
                 <v:stroke joinstyle="miter"/>
                 <v:path gradientshapeok="t" o:connecttype="rect"/>
               </v:shapetype>
-              <v:shape id="Tekstvak 5" o:spid="_x0000_s1026" type="#_x0000_t202" style="position:absolute;margin-left:312.25pt;margin-top:605pt;width:144.75pt;height:42.8pt;z-index:251660288;visibility:visible;mso-wrap-style:square;mso-width-percent:0;mso-height-percent:0;mso-wrap-distance-left:9pt;mso-wrap-distance-top:0;mso-wrap-distance-right:9pt;mso-wrap-distance-bottom:0;mso-position-horizontal:absolute;mso-position-horizontal-relative:margin;mso-position-vertical:absolute;mso-position-vertical-relative:text;mso-width-percent:0;mso-height-percent:0;mso-width-relative:margin;mso-height-relative:margin;v-text-anchor:top" o:gfxdata="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" fillcolor="white [3201]" strokeweight=".5pt">
+              <v:shape id="Tekstvak 5" o:spid="_x0000_s1026" type="#_x0000_t202" style="position:absolute;margin-left:311.95pt;margin-top:604.75pt;width:144.75pt;height:52.8pt;z-index:251660288;visibility:visible;mso-wrap-style:square;mso-width-percent:0;mso-height-percent:0;mso-wrap-distance-left:9pt;mso-wrap-distance-top:0;mso-wrap-distance-right:9pt;mso-wrap-distance-bottom:0;mso-position-horizontal:absolute;mso-position-horizontal-relative:margin;mso-position-vertical:absolute;mso-position-vertical-relative:text;mso-width-percent:0;mso-height-percent:0;mso-width-relative:margin;mso-height-relative:margin;v-text-anchor:top" o:gfxdata="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" fillcolor="white [3201]" strokeweight=".5pt">
                 <v:textbox>
                   <w:txbxContent>
                     <w:p>
                       <w:pPr>
                         <w:jc w:val="right"/>
+                        <w:rPr>
+                          <w:lang w:val="de-DE"/>
+                        </w:rPr>
                       </w:pPr>
                       <w:r>
+                        <w:rPr>
+                          <w:lang w:val="de-DE"/>
+                        </w:rPr>
                         <w:t>M.G. den Hollander</w:t>
+                      </w:r>
+                    </w:p>
+                    <w:p>
+                      <w:pPr>
+                        <w:jc w:val="right"/>
+                        <w:rPr>
+                          <w:lang w:val="de-DE"/>
+                        </w:rPr>
+                      </w:pPr>
+                      <w:r>
+                        <w:rPr>
+                          <w:lang w:val="de-DE"/>
+                        </w:rPr>
+                        <w:t>Student</w:t>
+                      </w:r>
+                      <w:r>
+                        <w:rPr>
+                          <w:lang w:val="de-DE"/>
+                        </w:rPr>
+                        <w:t xml:space="preserve"> </w:t>
+                      </w:r>
+                      <w:proofErr w:type="spellStart"/>
+                      <w:r>
+                        <w:rPr>
+                          <w:lang w:val="de-DE"/>
+                        </w:rPr>
+                        <w:t>number</w:t>
+                      </w:r>
+                      <w:proofErr w:type="spellEnd"/>
+                      <w:r>
+                        <w:rPr>
+                          <w:lang w:val="de-DE"/>
+                        </w:rPr>
+                        <w:t>: 3803554</w:t>
                       </w:r>
                     </w:p>
                     <w:p>
@@ -120,7 +203,10 @@
                         <w:jc w:val="right"/>
                       </w:pPr>
                       <w:r>
-                        <w:t>Fontys Hogeschool</w:t>
+                        <w:t xml:space="preserve">Fontys </w:t>
+                      </w:r>
+                      <w:r>
+                        <w:t>Hogescholen</w:t>
                       </w:r>
                     </w:p>
                     <w:p>
@@ -441,7 +527,7 @@
       <w:tr>
         <w:tc>
           <w:tcPr>
-            <w:tcW w:w="739" w:type="dxa"/>
+            <w:tcW w:w="794" w:type="dxa"/>
             <w:shd w:val="clear" w:color="auto" w:fill="385623" w:themeFill="accent6" w:themeFillShade="80"/>
           </w:tcPr>
           <w:p>
@@ -465,7 +551,7 @@
         </w:tc>
         <w:tc>
           <w:tcPr>
-            <w:tcW w:w="2942" w:type="dxa"/>
+            <w:tcW w:w="2924" w:type="dxa"/>
             <w:shd w:val="clear" w:color="auto" w:fill="385623" w:themeFill="accent6" w:themeFillShade="80"/>
           </w:tcPr>
           <w:p>
@@ -496,7 +582,7 @@
         </w:tc>
         <w:tc>
           <w:tcPr>
-            <w:tcW w:w="5381" w:type="dxa"/>
+            <w:tcW w:w="5344" w:type="dxa"/>
             <w:shd w:val="clear" w:color="auto" w:fill="385623" w:themeFill="accent6" w:themeFillShade="80"/>
           </w:tcPr>
           <w:p>
@@ -521,7 +607,7 @@
       <w:tr>
         <w:tc>
           <w:tcPr>
-            <w:tcW w:w="739" w:type="dxa"/>
+            <w:tcW w:w="794" w:type="dxa"/>
           </w:tcPr>
           <w:p>
             <w:pPr>
@@ -541,7 +627,7 @@
         </w:tc>
         <w:tc>
           <w:tcPr>
-            <w:tcW w:w="2942" w:type="dxa"/>
+            <w:tcW w:w="2924" w:type="dxa"/>
           </w:tcPr>
           <w:p>
             <w:r>
@@ -574,7 +660,7 @@
         </w:tc>
         <w:tc>
           <w:tcPr>
-            <w:tcW w:w="5381" w:type="dxa"/>
+            <w:tcW w:w="5344" w:type="dxa"/>
           </w:tcPr>
           <w:p>
             <w:pPr>
@@ -630,7 +716,7 @@
       <w:tr>
         <w:tc>
           <w:tcPr>
-            <w:tcW w:w="739" w:type="dxa"/>
+            <w:tcW w:w="794" w:type="dxa"/>
             <w:shd w:val="clear" w:color="auto" w:fill="385623" w:themeFill="accent6" w:themeFillShade="80"/>
           </w:tcPr>
           <w:p>
@@ -645,7 +731,7 @@
         </w:tc>
         <w:tc>
           <w:tcPr>
-            <w:tcW w:w="2942" w:type="dxa"/>
+            <w:tcW w:w="2924" w:type="dxa"/>
             <w:shd w:val="clear" w:color="auto" w:fill="385623" w:themeFill="accent6" w:themeFillShade="80"/>
           </w:tcPr>
           <w:p>
@@ -658,7 +744,7 @@
         </w:tc>
         <w:tc>
           <w:tcPr>
-            <w:tcW w:w="5381" w:type="dxa"/>
+            <w:tcW w:w="5344" w:type="dxa"/>
             <w:shd w:val="clear" w:color="auto" w:fill="385623" w:themeFill="accent6" w:themeFillShade="80"/>
           </w:tcPr>
           <w:p>
@@ -673,7 +759,7 @@
       <w:tr>
         <w:tc>
           <w:tcPr>
-            <w:tcW w:w="739" w:type="dxa"/>
+            <w:tcW w:w="794" w:type="dxa"/>
           </w:tcPr>
           <w:p>
             <w:pPr>
@@ -693,7 +779,7 @@
         </w:tc>
         <w:tc>
           <w:tcPr>
-            <w:tcW w:w="2942" w:type="dxa"/>
+            <w:tcW w:w="2924" w:type="dxa"/>
           </w:tcPr>
           <w:p>
             <w:r>
@@ -738,7 +824,7 @@
         </w:tc>
         <w:tc>
           <w:tcPr>
-            <w:tcW w:w="5381" w:type="dxa"/>
+            <w:tcW w:w="5344" w:type="dxa"/>
           </w:tcPr>
           <w:p>
             <w:pPr>
@@ -774,13 +860,43 @@
               <w:rPr>
                 <w:lang w:val="en-US"/>
               </w:rPr>
-              <w:t xml:space="preserve">some questions that he had. I finally got a laptop and access to the network so I could start exploring the </w:t>
-            </w:r>
-            <w:r>
-              <w:rPr>
-                <w:lang w:val="en-US"/>
-              </w:rPr>
-              <w:t xml:space="preserve">servers and RPA tooling that the company uses. </w:t>
+              <w:t>his questions</w:t>
+            </w:r>
+            <w:r>
+              <w:rPr>
+                <w:lang w:val="en-US"/>
+              </w:rPr>
+              <w:t xml:space="preserve">. </w:t>
+            </w:r>
+            <w:r>
+              <w:rPr>
+                <w:lang w:val="en-US"/>
+              </w:rPr>
+              <w:t xml:space="preserve">Next to that, I made some changes in the </w:t>
+            </w:r>
+            <w:r>
+              <w:rPr>
+                <w:lang w:val="en-US"/>
+              </w:rPr>
+              <w:t>project plan</w:t>
+            </w:r>
+            <w:r>
+              <w:rPr>
+                <w:lang w:val="en-US"/>
+              </w:rPr>
+              <w:t xml:space="preserve"> regarding research and planning</w:t>
+            </w:r>
+            <w:r>
+              <w:rPr>
+                <w:lang w:val="en-US"/>
+              </w:rPr>
+              <w:t>, and I started working on the research document.</w:t>
+            </w:r>
+            <w:r>
+              <w:rPr>
+                <w:lang w:val="en-US"/>
+              </w:rPr>
+              <w:t xml:space="preserve"> </w:t>
             </w:r>
             <w:r>
               <w:rPr>
@@ -794,7 +910,7 @@
       <w:tr>
         <w:tc>
           <w:tcPr>
-            <w:tcW w:w="739" w:type="dxa"/>
+            <w:tcW w:w="794" w:type="dxa"/>
           </w:tcPr>
           <w:p>
             <w:pPr>
@@ -814,7 +930,7 @@
         </w:tc>
         <w:tc>
           <w:tcPr>
-            <w:tcW w:w="2942" w:type="dxa"/>
+            <w:tcW w:w="2924" w:type="dxa"/>
           </w:tcPr>
           <w:p>
             <w:r>
@@ -859,15 +975,87 @@
         </w:tc>
         <w:tc>
           <w:tcPr>
-            <w:tcW w:w="5381" w:type="dxa"/>
-          </w:tcPr>
-          <w:p/>
+            <w:tcW w:w="5344" w:type="dxa"/>
+          </w:tcPr>
+          <w:p>
+            <w:pPr>
+              <w:rPr>
+                <w:lang w:val="en-US"/>
+              </w:rPr>
+            </w:pPr>
+            <w:r>
+              <w:rPr>
+                <w:lang w:val="en-US"/>
+              </w:rPr>
+              <w:t xml:space="preserve">I </w:t>
+            </w:r>
+            <w:r>
+              <w:rPr>
+                <w:lang w:val="en-US"/>
+              </w:rPr>
+              <w:t xml:space="preserve">continued my work on the research document for the </w:t>
+            </w:r>
+            <w:r>
+              <w:rPr>
+                <w:lang w:val="en-US"/>
+              </w:rPr>
+              <w:t>first</w:t>
+            </w:r>
+            <w:r>
+              <w:rPr>
+                <w:lang w:val="en-US"/>
+              </w:rPr>
+              <w:t xml:space="preserve"> sub-question that needs to be answered in this sprint</w:t>
+            </w:r>
+            <w:r>
+              <w:rPr>
+                <w:lang w:val="en-US"/>
+              </w:rPr>
+              <w:t>. Unfortunately</w:t>
+            </w:r>
+            <w:r>
+              <w:rPr>
+                <w:lang w:val="en-US"/>
+              </w:rPr>
+              <w:t>,</w:t>
+            </w:r>
+            <w:r>
+              <w:rPr>
+                <w:lang w:val="en-US"/>
+              </w:rPr>
+              <w:t xml:space="preserve"> it is taking a long time before I g</w:t>
+            </w:r>
+            <w:r>
+              <w:rPr>
+                <w:lang w:val="en-US"/>
+              </w:rPr>
+              <w:t xml:space="preserve">et a company laptop to access the servers and tooling that the company uses, but </w:t>
+            </w:r>
+            <w:r>
+              <w:rPr>
+                <w:lang w:val="en-US"/>
+              </w:rPr>
+              <w:t xml:space="preserve">this does not affect my work for this sprint. There is enough to </w:t>
+            </w:r>
+            <w:r>
+              <w:rPr>
+                <w:lang w:val="en-US"/>
+              </w:rPr>
+              <w:t xml:space="preserve">research so I’m focusing </w:t>
+            </w:r>
+            <w:r>
+              <w:rPr>
+                <w:lang w:val="en-US"/>
+              </w:rPr>
+              <w:t>on that.</w:t>
+            </w:r>
+          </w:p>
         </w:tc>
       </w:tr>
       <w:tr>
         <w:tc>
           <w:tcPr>
-            <w:tcW w:w="739" w:type="dxa"/>
+            <w:tcW w:w="794" w:type="dxa"/>
           </w:tcPr>
           <w:p>
             <w:pPr>
@@ -887,7 +1075,7 @@
         </w:tc>
         <w:tc>
           <w:tcPr>
-            <w:tcW w:w="2942" w:type="dxa"/>
+            <w:tcW w:w="2924" w:type="dxa"/>
           </w:tcPr>
           <w:p>
             <w:r>
@@ -944,15 +1132,39 @@
         </w:tc>
         <w:tc>
           <w:tcPr>
-            <w:tcW w:w="5381" w:type="dxa"/>
-          </w:tcPr>
-          <w:p/>
+            <w:tcW w:w="5344" w:type="dxa"/>
+          </w:tcPr>
+          <w:p>
+            <w:pPr>
+              <w:rPr>
+                <w:lang w:val="en-US"/>
+              </w:rPr>
+            </w:pPr>
+            <w:r>
+              <w:rPr>
+                <w:lang w:val="en-US"/>
+              </w:rPr>
+              <w:t>I started exploring the system that Sligro uses by using a free and public server that is running the AS400 system. This helped me to better understand how this type of system works and get a better understanding of how RPA will be implemented. Next to that, I met with my assessor to discuss the project plan. I will have to do some finetuning on the research questions, and adjust my sprints to be shorter.</w:t>
+            </w:r>
+            <w:r>
+              <w:rPr>
+                <w:lang w:val="en-US"/>
+              </w:rPr>
+              <w:t xml:space="preserve"> This will be applied after sprint 1</w:t>
+            </w:r>
+            <w:r>
+              <w:rPr>
+                <w:lang w:val="en-US"/>
+              </w:rPr>
+              <w:t>.</w:t>
+            </w:r>
+          </w:p>
         </w:tc>
       </w:tr>
       <w:tr>
         <w:tc>
           <w:tcPr>
-            <w:tcW w:w="739" w:type="dxa"/>
+            <w:tcW w:w="794" w:type="dxa"/>
           </w:tcPr>
           <w:p>
             <w:pPr>
@@ -972,7 +1184,7 @@
         </w:tc>
         <w:tc>
           <w:tcPr>
-            <w:tcW w:w="2942" w:type="dxa"/>
+            <w:tcW w:w="2924" w:type="dxa"/>
           </w:tcPr>
           <w:p>
             <w:r>
@@ -1035,15 +1247,33 @@
         </w:tc>
         <w:tc>
           <w:tcPr>
-            <w:tcW w:w="5381" w:type="dxa"/>
-          </w:tcPr>
-          <w:p/>
+            <w:tcW w:w="5344" w:type="dxa"/>
+          </w:tcPr>
+          <w:p>
+            <w:pPr>
+              <w:rPr>
+                <w:lang w:val="en-US"/>
+              </w:rPr>
+            </w:pPr>
+            <w:r>
+              <w:rPr>
+                <w:lang w:val="en-US"/>
+              </w:rPr>
+              <w:t>I finally got a laptop and access to the network so I could start exploring the servers and RPA tooling that the company uses</w:t>
+            </w:r>
+            <w:r>
+              <w:rPr>
+                <w:lang w:val="en-US"/>
+              </w:rPr>
+              <w:t xml:space="preserve">. The first company visit took place this week. </w:t>
+            </w:r>
+          </w:p>
         </w:tc>
       </w:tr>
       <w:tr>
         <w:tc>
           <w:tcPr>
-            <w:tcW w:w="739" w:type="dxa"/>
+            <w:tcW w:w="794" w:type="dxa"/>
             <w:shd w:val="clear" w:color="auto" w:fill="385623" w:themeFill="accent6" w:themeFillShade="80"/>
           </w:tcPr>
           <w:p>
@@ -1051,13 +1281,14 @@
               <w:rPr>
                 <w:b/>
                 <w:bCs/>
-              </w:rPr>
-            </w:pPr>
-          </w:p>
-        </w:tc>
-        <w:tc>
-          <w:tcPr>
-            <w:tcW w:w="2942" w:type="dxa"/>
+                <w:lang w:val="en-US"/>
+              </w:rPr>
+            </w:pPr>
+          </w:p>
+        </w:tc>
+        <w:tc>
+          <w:tcPr>
+            <w:tcW w:w="2924" w:type="dxa"/>
             <w:shd w:val="clear" w:color="auto" w:fill="385623" w:themeFill="accent6" w:themeFillShade="80"/>
           </w:tcPr>
           <w:p>
@@ -1070,16 +1301,22 @@
         </w:tc>
         <w:tc>
           <w:tcPr>
-            <w:tcW w:w="5381" w:type="dxa"/>
+            <w:tcW w:w="5344" w:type="dxa"/>
             <w:shd w:val="clear" w:color="auto" w:fill="385623" w:themeFill="accent6" w:themeFillShade="80"/>
           </w:tcPr>
-          <w:p/>
+          <w:p>
+            <w:pPr>
+              <w:rPr>
+                <w:lang w:val="en-US"/>
+              </w:rPr>
+            </w:pPr>
+          </w:p>
         </w:tc>
       </w:tr>
       <w:tr>
         <w:tc>
           <w:tcPr>
-            <w:tcW w:w="739" w:type="dxa"/>
+            <w:tcW w:w="794" w:type="dxa"/>
           </w:tcPr>
           <w:p>
             <w:pPr>
@@ -1099,7 +1336,7 @@
         </w:tc>
         <w:tc>
           <w:tcPr>
-            <w:tcW w:w="2942" w:type="dxa"/>
+            <w:tcW w:w="2924" w:type="dxa"/>
           </w:tcPr>
           <w:p>
             <w:r>
@@ -1162,7 +1399,7 @@
         </w:tc>
         <w:tc>
           <w:tcPr>
-            <w:tcW w:w="5381" w:type="dxa"/>
+            <w:tcW w:w="5344" w:type="dxa"/>
           </w:tcPr>
           <w:p/>
         </w:tc>
@@ -1170,7 +1407,7 @@
       <w:tr>
         <w:tc>
           <w:tcPr>
-            <w:tcW w:w="739" w:type="dxa"/>
+            <w:tcW w:w="794" w:type="dxa"/>
           </w:tcPr>
           <w:p>
             <w:pPr>
@@ -1190,7 +1427,7 @@
         </w:tc>
         <w:tc>
           <w:tcPr>
-            <w:tcW w:w="2942" w:type="dxa"/>
+            <w:tcW w:w="2924" w:type="dxa"/>
           </w:tcPr>
           <w:p>
             <w:r>
@@ -1253,7 +1490,7 @@
         </w:tc>
         <w:tc>
           <w:tcPr>
-            <w:tcW w:w="5381" w:type="dxa"/>
+            <w:tcW w:w="5344" w:type="dxa"/>
           </w:tcPr>
           <w:p/>
         </w:tc>
@@ -1261,90 +1498,35 @@
       <w:tr>
         <w:tc>
           <w:tcPr>
-            <w:tcW w:w="739" w:type="dxa"/>
-          </w:tcPr>
-          <w:p>
-            <w:pPr>
-              <w:rPr>
-                <w:b/>
-                <w:bCs/>
-              </w:rPr>
-            </w:pPr>
-            <w:r>
-              <w:rPr>
-                <w:b/>
-                <w:bCs/>
-              </w:rPr>
-              <w:t>2</w:t>
-            </w:r>
-          </w:p>
-        </w:tc>
-        <w:tc>
-          <w:tcPr>
-            <w:tcW w:w="2942" w:type="dxa"/>
-          </w:tcPr>
-          <w:p>
-            <w:r>
-              <w:rPr>
-                <w:lang w:val="en-US"/>
-              </w:rPr>
-              <w:t>March</w:t>
-            </w:r>
-            <w:r>
-              <w:rPr>
-                <w:lang w:val="en-US"/>
-              </w:rPr>
-              <w:t xml:space="preserve"> </w:t>
-            </w:r>
-            <w:r>
-              <w:rPr>
-                <w:lang w:val="en-US"/>
-              </w:rPr>
-              <w:t>27</w:t>
-            </w:r>
-            <w:r>
-              <w:rPr>
-                <w:vertAlign w:val="superscript"/>
-                <w:lang w:val="en-US"/>
-              </w:rPr>
-              <w:t>th</w:t>
-            </w:r>
-            <w:r>
-              <w:rPr>
-                <w:lang w:val="en-US"/>
-              </w:rPr>
-              <w:t xml:space="preserve"> – </w:t>
-            </w:r>
-            <w:r>
-              <w:rPr>
-                <w:lang w:val="en-US"/>
-              </w:rPr>
-              <w:t>March</w:t>
-            </w:r>
-            <w:r>
-              <w:rPr>
-                <w:lang w:val="en-US"/>
-              </w:rPr>
-              <w:t xml:space="preserve"> </w:t>
-            </w:r>
-            <w:r>
-              <w:rPr>
-                <w:lang w:val="en-US"/>
-              </w:rPr>
-              <w:t>31</w:t>
-            </w:r>
-            <w:r>
-              <w:rPr>
-                <w:vertAlign w:val="superscript"/>
-                <w:lang w:val="en-US"/>
-              </w:rPr>
-              <w:t>th</w:t>
-            </w:r>
-          </w:p>
-        </w:tc>
-        <w:tc>
-          <w:tcPr>
-            <w:tcW w:w="5381" w:type="dxa"/>
+            <w:tcW w:w="794" w:type="dxa"/>
+            <w:shd w:val="clear" w:color="auto" w:fill="385623" w:themeFill="accent6" w:themeFillShade="80"/>
+          </w:tcPr>
+          <w:p>
+            <w:pPr>
+              <w:rPr>
+                <w:b/>
+                <w:bCs/>
+              </w:rPr>
+            </w:pPr>
+          </w:p>
+        </w:tc>
+        <w:tc>
+          <w:tcPr>
+            <w:tcW w:w="2924" w:type="dxa"/>
+            <w:shd w:val="clear" w:color="auto" w:fill="385623" w:themeFill="accent6" w:themeFillShade="80"/>
+          </w:tcPr>
+          <w:p>
+            <w:pPr>
+              <w:rPr>
+                <w:lang w:val="en-US"/>
+              </w:rPr>
+            </w:pPr>
+          </w:p>
+        </w:tc>
+        <w:tc>
+          <w:tcPr>
+            <w:tcW w:w="5344" w:type="dxa"/>
+            <w:shd w:val="clear" w:color="auto" w:fill="385623" w:themeFill="accent6" w:themeFillShade="80"/>
           </w:tcPr>
           <w:p/>
         </w:tc>
@@ -1352,34 +1534,34 @@
       <w:tr>
         <w:tc>
           <w:tcPr>
-            <w:tcW w:w="739" w:type="dxa"/>
-          </w:tcPr>
-          <w:p>
-            <w:pPr>
-              <w:rPr>
-                <w:b/>
-                <w:bCs/>
-              </w:rPr>
-            </w:pPr>
-            <w:r>
-              <w:rPr>
-                <w:b/>
-                <w:bCs/>
-              </w:rPr>
-              <w:t>2</w:t>
-            </w:r>
-          </w:p>
-        </w:tc>
-        <w:tc>
-          <w:tcPr>
-            <w:tcW w:w="2942" w:type="dxa"/>
-          </w:tcPr>
-          <w:p>
-            <w:r>
-              <w:rPr>
-                <w:lang w:val="en-US"/>
-              </w:rPr>
-              <w:t>April</w:t>
+            <w:tcW w:w="794" w:type="dxa"/>
+          </w:tcPr>
+          <w:p>
+            <w:pPr>
+              <w:rPr>
+                <w:b/>
+                <w:bCs/>
+              </w:rPr>
+            </w:pPr>
+            <w:r>
+              <w:rPr>
+                <w:b/>
+                <w:bCs/>
+              </w:rPr>
+              <w:t>3</w:t>
+            </w:r>
+          </w:p>
+        </w:tc>
+        <w:tc>
+          <w:tcPr>
+            <w:tcW w:w="2924" w:type="dxa"/>
+          </w:tcPr>
+          <w:p>
+            <w:r>
+              <w:rPr>
+                <w:lang w:val="en-US"/>
+              </w:rPr>
+              <w:t>March</w:t>
             </w:r>
             <w:r>
               <w:rPr>
@@ -1391,7 +1573,7 @@
               <w:rPr>
                 <w:lang w:val="en-US"/>
               </w:rPr>
-              <w:t>3</w:t>
+              <w:t>27</w:t>
             </w:r>
             <w:r>
               <w:rPr>
@@ -1410,7 +1592,7 @@
               <w:rPr>
                 <w:lang w:val="en-US"/>
               </w:rPr>
-              <w:t>April</w:t>
+              <w:t>March</w:t>
             </w:r>
             <w:r>
               <w:rPr>
@@ -1422,20 +1604,20 @@
               <w:rPr>
                 <w:lang w:val="en-US"/>
               </w:rPr>
-              <w:t>7</w:t>
-            </w:r>
-            <w:r>
-              <w:rPr>
-                <w:vertAlign w:val="superscript"/>
-                <w:lang w:val="en-US"/>
-              </w:rPr>
-              <w:t>th</w:t>
-            </w:r>
-          </w:p>
-        </w:tc>
-        <w:tc>
-          <w:tcPr>
-            <w:tcW w:w="5381" w:type="dxa"/>
+              <w:t>31</w:t>
+            </w:r>
+            <w:r>
+              <w:rPr>
+                <w:vertAlign w:val="superscript"/>
+                <w:lang w:val="en-US"/>
+              </w:rPr>
+              <w:t>th</w:t>
+            </w:r>
+          </w:p>
+        </w:tc>
+        <w:tc>
+          <w:tcPr>
+            <w:tcW w:w="5344" w:type="dxa"/>
           </w:tcPr>
           <w:p/>
         </w:tc>
@@ -1443,29 +1625,90 @@
       <w:tr>
         <w:tc>
           <w:tcPr>
-            <w:tcW w:w="739" w:type="dxa"/>
-            <w:shd w:val="clear" w:color="auto" w:fill="385623" w:themeFill="accent6" w:themeFillShade="80"/>
-          </w:tcPr>
-          <w:p>
-            <w:pPr>
-              <w:rPr>
-                <w:b/>
-                <w:bCs/>
-              </w:rPr>
-            </w:pPr>
-          </w:p>
-        </w:tc>
-        <w:tc>
-          <w:tcPr>
-            <w:tcW w:w="2942" w:type="dxa"/>
-            <w:shd w:val="clear" w:color="auto" w:fill="385623" w:themeFill="accent6" w:themeFillShade="80"/>
-          </w:tcPr>
-          <w:p/>
-        </w:tc>
-        <w:tc>
-          <w:tcPr>
-            <w:tcW w:w="5381" w:type="dxa"/>
-            <w:shd w:val="clear" w:color="auto" w:fill="385623" w:themeFill="accent6" w:themeFillShade="80"/>
+            <w:tcW w:w="794" w:type="dxa"/>
+          </w:tcPr>
+          <w:p>
+            <w:pPr>
+              <w:rPr>
+                <w:b/>
+                <w:bCs/>
+              </w:rPr>
+            </w:pPr>
+            <w:r>
+              <w:rPr>
+                <w:b/>
+                <w:bCs/>
+              </w:rPr>
+              <w:t>3</w:t>
+            </w:r>
+          </w:p>
+        </w:tc>
+        <w:tc>
+          <w:tcPr>
+            <w:tcW w:w="2924" w:type="dxa"/>
+          </w:tcPr>
+          <w:p>
+            <w:r>
+              <w:rPr>
+                <w:lang w:val="en-US"/>
+              </w:rPr>
+              <w:t>April</w:t>
+            </w:r>
+            <w:r>
+              <w:rPr>
+                <w:lang w:val="en-US"/>
+              </w:rPr>
+              <w:t xml:space="preserve"> </w:t>
+            </w:r>
+            <w:r>
+              <w:rPr>
+                <w:lang w:val="en-US"/>
+              </w:rPr>
+              <w:t>3</w:t>
+            </w:r>
+            <w:r>
+              <w:rPr>
+                <w:vertAlign w:val="superscript"/>
+                <w:lang w:val="en-US"/>
+              </w:rPr>
+              <w:t>th</w:t>
+            </w:r>
+            <w:r>
+              <w:rPr>
+                <w:lang w:val="en-US"/>
+              </w:rPr>
+              <w:t xml:space="preserve"> – </w:t>
+            </w:r>
+            <w:r>
+              <w:rPr>
+                <w:lang w:val="en-US"/>
+              </w:rPr>
+              <w:t>April</w:t>
+            </w:r>
+            <w:r>
+              <w:rPr>
+                <w:lang w:val="en-US"/>
+              </w:rPr>
+              <w:t xml:space="preserve"> </w:t>
+            </w:r>
+            <w:r>
+              <w:rPr>
+                <w:lang w:val="en-US"/>
+              </w:rPr>
+              <w:t>7</w:t>
+            </w:r>
+            <w:r>
+              <w:rPr>
+                <w:vertAlign w:val="superscript"/>
+                <w:lang w:val="en-US"/>
+              </w:rPr>
+              <w:t>th</w:t>
+            </w:r>
+          </w:p>
+        </w:tc>
+        <w:tc>
+          <w:tcPr>
+            <w:tcW w:w="5344" w:type="dxa"/>
           </w:tcPr>
           <w:p/>
         </w:tc>
@@ -1473,78 +1716,29 @@
       <w:tr>
         <w:tc>
           <w:tcPr>
-            <w:tcW w:w="739" w:type="dxa"/>
-          </w:tcPr>
-          <w:p>
-            <w:pPr>
-              <w:rPr>
-                <w:b/>
-                <w:bCs/>
-              </w:rPr>
-            </w:pPr>
-            <w:r>
-              <w:rPr>
-                <w:b/>
-                <w:bCs/>
-              </w:rPr>
-              <w:t>3</w:t>
-            </w:r>
-          </w:p>
-        </w:tc>
-        <w:tc>
-          <w:tcPr>
-            <w:tcW w:w="2942" w:type="dxa"/>
-          </w:tcPr>
-          <w:p>
-            <w:r>
-              <w:rPr>
-                <w:lang w:val="en-US"/>
-              </w:rPr>
-              <w:t>April 10</w:t>
-            </w:r>
-            <w:r>
-              <w:rPr>
-                <w:vertAlign w:val="superscript"/>
-                <w:lang w:val="en-US"/>
-              </w:rPr>
-              <w:t>th</w:t>
-            </w:r>
-            <w:r>
-              <w:rPr>
-                <w:lang w:val="en-US"/>
-              </w:rPr>
-              <w:t xml:space="preserve"> – </w:t>
-            </w:r>
-            <w:r>
-              <w:rPr>
-                <w:lang w:val="en-US"/>
-              </w:rPr>
-              <w:t>April</w:t>
-            </w:r>
-            <w:r>
-              <w:rPr>
-                <w:lang w:val="en-US"/>
-              </w:rPr>
-              <w:t xml:space="preserve"> </w:t>
-            </w:r>
-            <w:r>
-              <w:rPr>
-                <w:lang w:val="en-US"/>
-              </w:rPr>
-              <w:t>14</w:t>
-            </w:r>
-            <w:r>
-              <w:rPr>
-                <w:vertAlign w:val="superscript"/>
-                <w:lang w:val="en-US"/>
-              </w:rPr>
-              <w:t>th</w:t>
-            </w:r>
-          </w:p>
-        </w:tc>
-        <w:tc>
-          <w:tcPr>
-            <w:tcW w:w="5381" w:type="dxa"/>
+            <w:tcW w:w="794" w:type="dxa"/>
+            <w:shd w:val="clear" w:color="auto" w:fill="385623" w:themeFill="accent6" w:themeFillShade="80"/>
+          </w:tcPr>
+          <w:p>
+            <w:pPr>
+              <w:rPr>
+                <w:b/>
+                <w:bCs/>
+              </w:rPr>
+            </w:pPr>
+          </w:p>
+        </w:tc>
+        <w:tc>
+          <w:tcPr>
+            <w:tcW w:w="2924" w:type="dxa"/>
+            <w:shd w:val="clear" w:color="auto" w:fill="385623" w:themeFill="accent6" w:themeFillShade="80"/>
+          </w:tcPr>
+          <w:p/>
+        </w:tc>
+        <w:tc>
+          <w:tcPr>
+            <w:tcW w:w="5344" w:type="dxa"/>
+            <w:shd w:val="clear" w:color="auto" w:fill="385623" w:themeFill="accent6" w:themeFillShade="80"/>
           </w:tcPr>
           <w:p/>
         </w:tc>
@@ -1552,29 +1746,48 @@
       <w:tr>
         <w:tc>
           <w:tcPr>
-            <w:tcW w:w="739" w:type="dxa"/>
-          </w:tcPr>
-          <w:p>
-            <w:pPr>
-              <w:rPr>
-                <w:b/>
-                <w:bCs/>
-              </w:rPr>
-            </w:pPr>
-            <w:r>
-              <w:rPr>
-                <w:b/>
-                <w:bCs/>
-              </w:rPr>
-              <w:t>3</w:t>
-            </w:r>
-          </w:p>
-        </w:tc>
-        <w:tc>
-          <w:tcPr>
-            <w:tcW w:w="2942" w:type="dxa"/>
-          </w:tcPr>
-          <w:p>
+            <w:tcW w:w="794" w:type="dxa"/>
+          </w:tcPr>
+          <w:p>
+            <w:pPr>
+              <w:rPr>
+                <w:b/>
+                <w:bCs/>
+              </w:rPr>
+            </w:pPr>
+            <w:r>
+              <w:rPr>
+                <w:b/>
+                <w:bCs/>
+              </w:rPr>
+              <w:t>4</w:t>
+            </w:r>
+          </w:p>
+        </w:tc>
+        <w:tc>
+          <w:tcPr>
+            <w:tcW w:w="2924" w:type="dxa"/>
+          </w:tcPr>
+          <w:p>
+            <w:r>
+              <w:rPr>
+                <w:lang w:val="en-US"/>
+              </w:rPr>
+              <w:t>April 10</w:t>
+            </w:r>
+            <w:r>
+              <w:rPr>
+                <w:vertAlign w:val="superscript"/>
+                <w:lang w:val="en-US"/>
+              </w:rPr>
+              <w:t>th</w:t>
+            </w:r>
+            <w:r>
+              <w:rPr>
+                <w:lang w:val="en-US"/>
+              </w:rPr>
+              <w:t xml:space="preserve"> – </w:t>
+            </w:r>
             <w:r>
               <w:rPr>
                 <w:lang w:val="en-US"/>
@@ -1591,51 +1804,20 @@
               <w:rPr>
                 <w:lang w:val="en-US"/>
               </w:rPr>
-              <w:t>17</w:t>
-            </w:r>
-            <w:r>
-              <w:rPr>
-                <w:vertAlign w:val="superscript"/>
-                <w:lang w:val="en-US"/>
-              </w:rPr>
-              <w:t>th</w:t>
-            </w:r>
-            <w:r>
-              <w:rPr>
-                <w:lang w:val="en-US"/>
-              </w:rPr>
-              <w:t xml:space="preserve"> – </w:t>
-            </w:r>
-            <w:r>
-              <w:rPr>
-                <w:lang w:val="en-US"/>
-              </w:rPr>
-              <w:t>April</w:t>
-            </w:r>
-            <w:r>
-              <w:rPr>
-                <w:lang w:val="en-US"/>
-              </w:rPr>
-              <w:t xml:space="preserve"> </w:t>
-            </w:r>
-            <w:r>
-              <w:rPr>
-                <w:lang w:val="en-US"/>
-              </w:rPr>
-              <w:t>21</w:t>
-            </w:r>
-            <w:r>
-              <w:rPr>
-                <w:vertAlign w:val="superscript"/>
-                <w:lang w:val="en-US"/>
-              </w:rPr>
-              <w:t>th</w:t>
-            </w:r>
-          </w:p>
-        </w:tc>
-        <w:tc>
-          <w:tcPr>
-            <w:tcW w:w="5381" w:type="dxa"/>
+              <w:t>14</w:t>
+            </w:r>
+            <w:r>
+              <w:rPr>
+                <w:vertAlign w:val="superscript"/>
+                <w:lang w:val="en-US"/>
+              </w:rPr>
+              <w:t>th</w:t>
+            </w:r>
+          </w:p>
+        </w:tc>
+        <w:tc>
+          <w:tcPr>
+            <w:tcW w:w="5344" w:type="dxa"/>
           </w:tcPr>
           <w:p/>
         </w:tc>
@@ -1643,27 +1825,27 @@
       <w:tr>
         <w:tc>
           <w:tcPr>
-            <w:tcW w:w="739" w:type="dxa"/>
-          </w:tcPr>
-          <w:p>
-            <w:pPr>
-              <w:rPr>
-                <w:b/>
-                <w:bCs/>
-              </w:rPr>
-            </w:pPr>
-            <w:r>
-              <w:rPr>
-                <w:b/>
-                <w:bCs/>
-              </w:rPr>
-              <w:t>3</w:t>
-            </w:r>
-          </w:p>
-        </w:tc>
-        <w:tc>
-          <w:tcPr>
-            <w:tcW w:w="2942" w:type="dxa"/>
+            <w:tcW w:w="794" w:type="dxa"/>
+          </w:tcPr>
+          <w:p>
+            <w:pPr>
+              <w:rPr>
+                <w:b/>
+                <w:bCs/>
+              </w:rPr>
+            </w:pPr>
+            <w:r>
+              <w:rPr>
+                <w:b/>
+                <w:bCs/>
+              </w:rPr>
+              <w:t>4</w:t>
+            </w:r>
+          </w:p>
+        </w:tc>
+        <w:tc>
+          <w:tcPr>
+            <w:tcW w:w="2924" w:type="dxa"/>
           </w:tcPr>
           <w:p>
             <w:r>
@@ -1682,7 +1864,7 @@
               <w:rPr>
                 <w:lang w:val="en-US"/>
               </w:rPr>
-              <w:t>24</w:t>
+              <w:t>17</w:t>
             </w:r>
             <w:r>
               <w:rPr>
@@ -1713,20 +1895,20 @@
               <w:rPr>
                 <w:lang w:val="en-US"/>
               </w:rPr>
-              <w:t>28</w:t>
-            </w:r>
-            <w:r>
-              <w:rPr>
-                <w:vertAlign w:val="superscript"/>
-                <w:lang w:val="en-US"/>
-              </w:rPr>
-              <w:t>th</w:t>
-            </w:r>
-          </w:p>
-        </w:tc>
-        <w:tc>
-          <w:tcPr>
-            <w:tcW w:w="5381" w:type="dxa"/>
+              <w:t>21</w:t>
+            </w:r>
+            <w:r>
+              <w:rPr>
+                <w:vertAlign w:val="superscript"/>
+                <w:lang w:val="en-US"/>
+              </w:rPr>
+              <w:t>th</w:t>
+            </w:r>
+          </w:p>
+        </w:tc>
+        <w:tc>
+          <w:tcPr>
+            <w:tcW w:w="5344" w:type="dxa"/>
           </w:tcPr>
           <w:p/>
         </w:tc>
@@ -1734,90 +1916,35 @@
       <w:tr>
         <w:tc>
           <w:tcPr>
-            <w:tcW w:w="739" w:type="dxa"/>
-          </w:tcPr>
-          <w:p>
-            <w:pPr>
-              <w:rPr>
-                <w:b/>
-                <w:bCs/>
-              </w:rPr>
-            </w:pPr>
-            <w:r>
-              <w:rPr>
-                <w:b/>
-                <w:bCs/>
-              </w:rPr>
-              <w:t>3</w:t>
-            </w:r>
-          </w:p>
-        </w:tc>
-        <w:tc>
-          <w:tcPr>
-            <w:tcW w:w="2942" w:type="dxa"/>
-          </w:tcPr>
-          <w:p>
-            <w:r>
-              <w:rPr>
-                <w:lang w:val="en-US"/>
-              </w:rPr>
-              <w:t>May</w:t>
-            </w:r>
-            <w:r>
-              <w:rPr>
-                <w:lang w:val="en-US"/>
-              </w:rPr>
-              <w:t xml:space="preserve"> </w:t>
-            </w:r>
-            <w:r>
-              <w:rPr>
-                <w:lang w:val="en-US"/>
-              </w:rPr>
-              <w:t>1</w:t>
-            </w:r>
-            <w:r>
-              <w:rPr>
-                <w:vertAlign w:val="superscript"/>
-                <w:lang w:val="en-US"/>
-              </w:rPr>
-              <w:t>st</w:t>
-            </w:r>
-            <w:r>
-              <w:rPr>
-                <w:lang w:val="en-US"/>
-              </w:rPr>
-              <w:t xml:space="preserve"> – </w:t>
-            </w:r>
-            <w:r>
-              <w:rPr>
-                <w:lang w:val="en-US"/>
-              </w:rPr>
-              <w:t>May</w:t>
-            </w:r>
-            <w:r>
-              <w:rPr>
-                <w:lang w:val="en-US"/>
-              </w:rPr>
-              <w:t xml:space="preserve"> </w:t>
-            </w:r>
-            <w:r>
-              <w:rPr>
-                <w:lang w:val="en-US"/>
-              </w:rPr>
-              <w:t>5</w:t>
-            </w:r>
-            <w:r>
-              <w:rPr>
-                <w:vertAlign w:val="superscript"/>
-                <w:lang w:val="en-US"/>
-              </w:rPr>
-              <w:t>th</w:t>
-            </w:r>
-          </w:p>
-        </w:tc>
-        <w:tc>
-          <w:tcPr>
-            <w:tcW w:w="5381" w:type="dxa"/>
+            <w:tcW w:w="794" w:type="dxa"/>
+            <w:shd w:val="clear" w:color="auto" w:fill="385623" w:themeFill="accent6" w:themeFillShade="80"/>
+          </w:tcPr>
+          <w:p>
+            <w:pPr>
+              <w:rPr>
+                <w:b/>
+                <w:bCs/>
+              </w:rPr>
+            </w:pPr>
+          </w:p>
+        </w:tc>
+        <w:tc>
+          <w:tcPr>
+            <w:tcW w:w="2924" w:type="dxa"/>
+            <w:shd w:val="clear" w:color="auto" w:fill="385623" w:themeFill="accent6" w:themeFillShade="80"/>
+          </w:tcPr>
+          <w:p>
+            <w:pPr>
+              <w:rPr>
+                <w:lang w:val="en-US"/>
+              </w:rPr>
+            </w:pPr>
+          </w:p>
+        </w:tc>
+        <w:tc>
+          <w:tcPr>
+            <w:tcW w:w="5344" w:type="dxa"/>
+            <w:shd w:val="clear" w:color="auto" w:fill="385623" w:themeFill="accent6" w:themeFillShade="80"/>
           </w:tcPr>
           <w:p/>
         </w:tc>
@@ -1825,29 +1952,90 @@
       <w:tr>
         <w:tc>
           <w:tcPr>
-            <w:tcW w:w="739" w:type="dxa"/>
-            <w:shd w:val="clear" w:color="auto" w:fill="385623" w:themeFill="accent6" w:themeFillShade="80"/>
-          </w:tcPr>
-          <w:p>
-            <w:pPr>
-              <w:rPr>
-                <w:b/>
-                <w:bCs/>
-              </w:rPr>
-            </w:pPr>
-          </w:p>
-        </w:tc>
-        <w:tc>
-          <w:tcPr>
-            <w:tcW w:w="2942" w:type="dxa"/>
-            <w:shd w:val="clear" w:color="auto" w:fill="385623" w:themeFill="accent6" w:themeFillShade="80"/>
-          </w:tcPr>
-          <w:p/>
-        </w:tc>
-        <w:tc>
-          <w:tcPr>
-            <w:tcW w:w="5381" w:type="dxa"/>
-            <w:shd w:val="clear" w:color="auto" w:fill="385623" w:themeFill="accent6" w:themeFillShade="80"/>
+            <w:tcW w:w="794" w:type="dxa"/>
+          </w:tcPr>
+          <w:p>
+            <w:pPr>
+              <w:rPr>
+                <w:b/>
+                <w:bCs/>
+              </w:rPr>
+            </w:pPr>
+            <w:r>
+              <w:rPr>
+                <w:b/>
+                <w:bCs/>
+              </w:rPr>
+              <w:t>5</w:t>
+            </w:r>
+          </w:p>
+        </w:tc>
+        <w:tc>
+          <w:tcPr>
+            <w:tcW w:w="2924" w:type="dxa"/>
+          </w:tcPr>
+          <w:p>
+            <w:r>
+              <w:rPr>
+                <w:lang w:val="en-US"/>
+              </w:rPr>
+              <w:t>April</w:t>
+            </w:r>
+            <w:r>
+              <w:rPr>
+                <w:lang w:val="en-US"/>
+              </w:rPr>
+              <w:t xml:space="preserve"> </w:t>
+            </w:r>
+            <w:r>
+              <w:rPr>
+                <w:lang w:val="en-US"/>
+              </w:rPr>
+              <w:t>24</w:t>
+            </w:r>
+            <w:r>
+              <w:rPr>
+                <w:vertAlign w:val="superscript"/>
+                <w:lang w:val="en-US"/>
+              </w:rPr>
+              <w:t>th</w:t>
+            </w:r>
+            <w:r>
+              <w:rPr>
+                <w:lang w:val="en-US"/>
+              </w:rPr>
+              <w:t xml:space="preserve"> – </w:t>
+            </w:r>
+            <w:r>
+              <w:rPr>
+                <w:lang w:val="en-US"/>
+              </w:rPr>
+              <w:t>April</w:t>
+            </w:r>
+            <w:r>
+              <w:rPr>
+                <w:lang w:val="en-US"/>
+              </w:rPr>
+              <w:t xml:space="preserve"> </w:t>
+            </w:r>
+            <w:r>
+              <w:rPr>
+                <w:lang w:val="en-US"/>
+              </w:rPr>
+              <w:t>28</w:t>
+            </w:r>
+            <w:r>
+              <w:rPr>
+                <w:vertAlign w:val="superscript"/>
+                <w:lang w:val="en-US"/>
+              </w:rPr>
+              <w:t>th</w:t>
+            </w:r>
+          </w:p>
+        </w:tc>
+        <w:tc>
+          <w:tcPr>
+            <w:tcW w:w="5344" w:type="dxa"/>
           </w:tcPr>
           <w:p/>
         </w:tc>
@@ -1855,27 +2043,27 @@
       <w:tr>
         <w:tc>
           <w:tcPr>
-            <w:tcW w:w="739" w:type="dxa"/>
-          </w:tcPr>
-          <w:p>
-            <w:pPr>
-              <w:rPr>
-                <w:b/>
-                <w:bCs/>
-              </w:rPr>
-            </w:pPr>
-            <w:r>
-              <w:rPr>
-                <w:b/>
-                <w:bCs/>
-              </w:rPr>
-              <w:t>4</w:t>
-            </w:r>
-          </w:p>
-        </w:tc>
-        <w:tc>
-          <w:tcPr>
-            <w:tcW w:w="2942" w:type="dxa"/>
+            <w:tcW w:w="794" w:type="dxa"/>
+          </w:tcPr>
+          <w:p>
+            <w:pPr>
+              <w:rPr>
+                <w:b/>
+                <w:bCs/>
+              </w:rPr>
+            </w:pPr>
+            <w:r>
+              <w:rPr>
+                <w:b/>
+                <w:bCs/>
+              </w:rPr>
+              <w:t>5</w:t>
+            </w:r>
+          </w:p>
+        </w:tc>
+        <w:tc>
+          <w:tcPr>
+            <w:tcW w:w="2924" w:type="dxa"/>
           </w:tcPr>
           <w:p>
             <w:r>
@@ -1894,14 +2082,14 @@
               <w:rPr>
                 <w:lang w:val="en-US"/>
               </w:rPr>
-              <w:t>8</w:t>
-            </w:r>
-            <w:r>
-              <w:rPr>
-                <w:vertAlign w:val="superscript"/>
-                <w:lang w:val="en-US"/>
-              </w:rPr>
-              <w:t>th</w:t>
+              <w:t>1</w:t>
+            </w:r>
+            <w:r>
+              <w:rPr>
+                <w:vertAlign w:val="superscript"/>
+                <w:lang w:val="en-US"/>
+              </w:rPr>
+              <w:t>st</w:t>
             </w:r>
             <w:r>
               <w:rPr>
@@ -1925,20 +2113,20 @@
               <w:rPr>
                 <w:lang w:val="en-US"/>
               </w:rPr>
-              <w:t>12</w:t>
-            </w:r>
-            <w:r>
-              <w:rPr>
-                <w:vertAlign w:val="superscript"/>
-                <w:lang w:val="en-US"/>
-              </w:rPr>
-              <w:t>th</w:t>
-            </w:r>
-          </w:p>
-        </w:tc>
-        <w:tc>
-          <w:tcPr>
-            <w:tcW w:w="5381" w:type="dxa"/>
+              <w:t>5</w:t>
+            </w:r>
+            <w:r>
+              <w:rPr>
+                <w:vertAlign w:val="superscript"/>
+                <w:lang w:val="en-US"/>
+              </w:rPr>
+              <w:t>th</w:t>
+            </w:r>
+          </w:p>
+        </w:tc>
+        <w:tc>
+          <w:tcPr>
+            <w:tcW w:w="5344" w:type="dxa"/>
           </w:tcPr>
           <w:p/>
         </w:tc>
@@ -1946,90 +2134,29 @@
       <w:tr>
         <w:tc>
           <w:tcPr>
-            <w:tcW w:w="739" w:type="dxa"/>
-          </w:tcPr>
-          <w:p>
-            <w:pPr>
-              <w:rPr>
-                <w:b/>
-                <w:bCs/>
-              </w:rPr>
-            </w:pPr>
-            <w:r>
-              <w:rPr>
-                <w:b/>
-                <w:bCs/>
-              </w:rPr>
-              <w:t>4</w:t>
-            </w:r>
-          </w:p>
-        </w:tc>
-        <w:tc>
-          <w:tcPr>
-            <w:tcW w:w="2942" w:type="dxa"/>
-          </w:tcPr>
-          <w:p>
-            <w:r>
-              <w:rPr>
-                <w:lang w:val="en-US"/>
-              </w:rPr>
-              <w:t>May</w:t>
-            </w:r>
-            <w:r>
-              <w:rPr>
-                <w:lang w:val="en-US"/>
-              </w:rPr>
-              <w:t xml:space="preserve"> </w:t>
-            </w:r>
-            <w:r>
-              <w:rPr>
-                <w:lang w:val="en-US"/>
-              </w:rPr>
-              <w:t>15</w:t>
-            </w:r>
-            <w:r>
-              <w:rPr>
-                <w:vertAlign w:val="superscript"/>
-                <w:lang w:val="en-US"/>
-              </w:rPr>
-              <w:t>th</w:t>
-            </w:r>
-            <w:r>
-              <w:rPr>
-                <w:lang w:val="en-US"/>
-              </w:rPr>
-              <w:t xml:space="preserve"> – </w:t>
-            </w:r>
-            <w:r>
-              <w:rPr>
-                <w:lang w:val="en-US"/>
-              </w:rPr>
-              <w:t>May</w:t>
-            </w:r>
-            <w:r>
-              <w:rPr>
-                <w:lang w:val="en-US"/>
-              </w:rPr>
-              <w:t xml:space="preserve"> </w:t>
-            </w:r>
-            <w:r>
-              <w:rPr>
-                <w:lang w:val="en-US"/>
-              </w:rPr>
-              <w:t>19</w:t>
-            </w:r>
-            <w:r>
-              <w:rPr>
-                <w:vertAlign w:val="superscript"/>
-                <w:lang w:val="en-US"/>
-              </w:rPr>
-              <w:t>th</w:t>
-            </w:r>
-          </w:p>
-        </w:tc>
-        <w:tc>
-          <w:tcPr>
-            <w:tcW w:w="5381" w:type="dxa"/>
+            <w:tcW w:w="794" w:type="dxa"/>
+            <w:shd w:val="clear" w:color="auto" w:fill="385623" w:themeFill="accent6" w:themeFillShade="80"/>
+          </w:tcPr>
+          <w:p>
+            <w:pPr>
+              <w:rPr>
+                <w:b/>
+                <w:bCs/>
+              </w:rPr>
+            </w:pPr>
+          </w:p>
+        </w:tc>
+        <w:tc>
+          <w:tcPr>
+            <w:tcW w:w="2924" w:type="dxa"/>
+            <w:shd w:val="clear" w:color="auto" w:fill="385623" w:themeFill="accent6" w:themeFillShade="80"/>
+          </w:tcPr>
+          <w:p/>
+        </w:tc>
+        <w:tc>
+          <w:tcPr>
+            <w:tcW w:w="5344" w:type="dxa"/>
+            <w:shd w:val="clear" w:color="auto" w:fill="385623" w:themeFill="accent6" w:themeFillShade="80"/>
           </w:tcPr>
           <w:p/>
         </w:tc>
@@ -2037,27 +2164,27 @@
       <w:tr>
         <w:tc>
           <w:tcPr>
-            <w:tcW w:w="739" w:type="dxa"/>
-          </w:tcPr>
-          <w:p>
-            <w:pPr>
-              <w:rPr>
-                <w:b/>
-                <w:bCs/>
-              </w:rPr>
-            </w:pPr>
-            <w:r>
-              <w:rPr>
-                <w:b/>
-                <w:bCs/>
-              </w:rPr>
-              <w:t>4</w:t>
-            </w:r>
-          </w:p>
-        </w:tc>
-        <w:tc>
-          <w:tcPr>
-            <w:tcW w:w="2942" w:type="dxa"/>
+            <w:tcW w:w="794" w:type="dxa"/>
+          </w:tcPr>
+          <w:p>
+            <w:pPr>
+              <w:rPr>
+                <w:b/>
+                <w:bCs/>
+              </w:rPr>
+            </w:pPr>
+            <w:r>
+              <w:rPr>
+                <w:b/>
+                <w:bCs/>
+              </w:rPr>
+              <w:t>6</w:t>
+            </w:r>
+          </w:p>
+        </w:tc>
+        <w:tc>
+          <w:tcPr>
+            <w:tcW w:w="2924" w:type="dxa"/>
           </w:tcPr>
           <w:p>
             <w:r>
@@ -2076,7 +2203,7 @@
               <w:rPr>
                 <w:lang w:val="en-US"/>
               </w:rPr>
-              <w:t>22</w:t>
+              <w:t>8</w:t>
             </w:r>
             <w:r>
               <w:rPr>
@@ -2107,20 +2234,20 @@
               <w:rPr>
                 <w:lang w:val="en-US"/>
               </w:rPr>
-              <w:t>26</w:t>
-            </w:r>
-            <w:r>
-              <w:rPr>
-                <w:vertAlign w:val="superscript"/>
-                <w:lang w:val="en-US"/>
-              </w:rPr>
-              <w:t>th</w:t>
-            </w:r>
-          </w:p>
-        </w:tc>
-        <w:tc>
-          <w:tcPr>
-            <w:tcW w:w="5381" w:type="dxa"/>
+              <w:t>12</w:t>
+            </w:r>
+            <w:r>
+              <w:rPr>
+                <w:vertAlign w:val="superscript"/>
+                <w:lang w:val="en-US"/>
+              </w:rPr>
+              <w:t>th</w:t>
+            </w:r>
+          </w:p>
+        </w:tc>
+        <w:tc>
+          <w:tcPr>
+            <w:tcW w:w="5344" w:type="dxa"/>
           </w:tcPr>
           <w:p/>
         </w:tc>
@@ -2128,27 +2255,27 @@
       <w:tr>
         <w:tc>
           <w:tcPr>
-            <w:tcW w:w="739" w:type="dxa"/>
-          </w:tcPr>
-          <w:p>
-            <w:pPr>
-              <w:rPr>
-                <w:b/>
-                <w:bCs/>
-              </w:rPr>
-            </w:pPr>
-            <w:r>
-              <w:rPr>
-                <w:b/>
-                <w:bCs/>
-              </w:rPr>
-              <w:t>4</w:t>
-            </w:r>
-          </w:p>
-        </w:tc>
-        <w:tc>
-          <w:tcPr>
-            <w:tcW w:w="2942" w:type="dxa"/>
+            <w:tcW w:w="794" w:type="dxa"/>
+          </w:tcPr>
+          <w:p>
+            <w:pPr>
+              <w:rPr>
+                <w:b/>
+                <w:bCs/>
+              </w:rPr>
+            </w:pPr>
+            <w:r>
+              <w:rPr>
+                <w:b/>
+                <w:bCs/>
+              </w:rPr>
+              <w:t>6</w:t>
+            </w:r>
+          </w:p>
+        </w:tc>
+        <w:tc>
+          <w:tcPr>
+            <w:tcW w:w="2924" w:type="dxa"/>
           </w:tcPr>
           <w:p>
             <w:r>
@@ -2167,7 +2294,7 @@
               <w:rPr>
                 <w:lang w:val="en-US"/>
               </w:rPr>
-              <w:t>29</w:t>
+              <w:t>15</w:t>
             </w:r>
             <w:r>
               <w:rPr>
@@ -2186,7 +2313,7 @@
               <w:rPr>
                 <w:lang w:val="en-US"/>
               </w:rPr>
-              <w:t>June</w:t>
+              <w:t>May</w:t>
             </w:r>
             <w:r>
               <w:rPr>
@@ -2198,20 +2325,20 @@
               <w:rPr>
                 <w:lang w:val="en-US"/>
               </w:rPr>
-              <w:t>2</w:t>
-            </w:r>
-            <w:r>
-              <w:rPr>
-                <w:vertAlign w:val="superscript"/>
-                <w:lang w:val="en-US"/>
-              </w:rPr>
-              <w:t>nd</w:t>
-            </w:r>
-          </w:p>
-        </w:tc>
-        <w:tc>
-          <w:tcPr>
-            <w:tcW w:w="5381" w:type="dxa"/>
+              <w:t>19</w:t>
+            </w:r>
+            <w:r>
+              <w:rPr>
+                <w:vertAlign w:val="superscript"/>
+                <w:lang w:val="en-US"/>
+              </w:rPr>
+              <w:t>th</w:t>
+            </w:r>
+          </w:p>
+        </w:tc>
+        <w:tc>
+          <w:tcPr>
+            <w:tcW w:w="5344" w:type="dxa"/>
           </w:tcPr>
           <w:p/>
         </w:tc>
@@ -2219,7 +2346,7 @@
       <w:tr>
         <w:tc>
           <w:tcPr>
-            <w:tcW w:w="739" w:type="dxa"/>
+            <w:tcW w:w="794" w:type="dxa"/>
             <w:shd w:val="clear" w:color="auto" w:fill="385623" w:themeFill="accent6" w:themeFillShade="80"/>
           </w:tcPr>
           <w:p>
@@ -2233,14 +2360,20 @@
         </w:tc>
         <w:tc>
           <w:tcPr>
-            <w:tcW w:w="2942" w:type="dxa"/>
+            <w:tcW w:w="2924" w:type="dxa"/>
             <w:shd w:val="clear" w:color="auto" w:fill="385623" w:themeFill="accent6" w:themeFillShade="80"/>
           </w:tcPr>
-          <w:p/>
-        </w:tc>
-        <w:tc>
-          <w:tcPr>
-            <w:tcW w:w="5381" w:type="dxa"/>
+          <w:p>
+            <w:pPr>
+              <w:rPr>
+                <w:lang w:val="en-US"/>
+              </w:rPr>
+            </w:pPr>
+          </w:p>
+        </w:tc>
+        <w:tc>
+          <w:tcPr>
+            <w:tcW w:w="5344" w:type="dxa"/>
             <w:shd w:val="clear" w:color="auto" w:fill="385623" w:themeFill="accent6" w:themeFillShade="80"/>
           </w:tcPr>
           <w:p/>
@@ -2249,29 +2382,272 @@
       <w:tr>
         <w:tc>
           <w:tcPr>
-            <w:tcW w:w="739" w:type="dxa"/>
-          </w:tcPr>
-          <w:p>
-            <w:pPr>
-              <w:rPr>
-                <w:b/>
-                <w:bCs/>
-              </w:rPr>
-            </w:pPr>
-            <w:r>
-              <w:rPr>
-                <w:b/>
-                <w:bCs/>
+            <w:tcW w:w="794" w:type="dxa"/>
+          </w:tcPr>
+          <w:p>
+            <w:pPr>
+              <w:rPr>
+                <w:b/>
+                <w:bCs/>
+              </w:rPr>
+            </w:pPr>
+            <w:r>
+              <w:rPr>
+                <w:b/>
+                <w:bCs/>
+              </w:rPr>
+              <w:t>7</w:t>
+            </w:r>
+          </w:p>
+        </w:tc>
+        <w:tc>
+          <w:tcPr>
+            <w:tcW w:w="2924" w:type="dxa"/>
+          </w:tcPr>
+          <w:p>
+            <w:r>
+              <w:rPr>
+                <w:lang w:val="en-US"/>
+              </w:rPr>
+              <w:t>May</w:t>
+            </w:r>
+            <w:r>
+              <w:rPr>
+                <w:lang w:val="en-US"/>
+              </w:rPr>
+              <w:t xml:space="preserve"> </w:t>
+            </w:r>
+            <w:r>
+              <w:rPr>
+                <w:lang w:val="en-US"/>
+              </w:rPr>
+              <w:t>22</w:t>
+            </w:r>
+            <w:r>
+              <w:rPr>
+                <w:vertAlign w:val="superscript"/>
+                <w:lang w:val="en-US"/>
+              </w:rPr>
+              <w:t>th</w:t>
+            </w:r>
+            <w:r>
+              <w:rPr>
+                <w:lang w:val="en-US"/>
+              </w:rPr>
+              <w:t xml:space="preserve"> – </w:t>
+            </w:r>
+            <w:r>
+              <w:rPr>
+                <w:lang w:val="en-US"/>
+              </w:rPr>
+              <w:t>May</w:t>
+            </w:r>
+            <w:r>
+              <w:rPr>
+                <w:lang w:val="en-US"/>
+              </w:rPr>
+              <w:t xml:space="preserve"> </w:t>
+            </w:r>
+            <w:r>
+              <w:rPr>
+                <w:lang w:val="en-US"/>
+              </w:rPr>
+              <w:t>26</w:t>
+            </w:r>
+            <w:r>
+              <w:rPr>
+                <w:vertAlign w:val="superscript"/>
+                <w:lang w:val="en-US"/>
+              </w:rPr>
+              <w:t>th</w:t>
+            </w:r>
+          </w:p>
+        </w:tc>
+        <w:tc>
+          <w:tcPr>
+            <w:tcW w:w="5344" w:type="dxa"/>
+          </w:tcPr>
+          <w:p/>
+        </w:tc>
+      </w:tr>
+      <w:tr>
+        <w:tc>
+          <w:tcPr>
+            <w:tcW w:w="794" w:type="dxa"/>
+          </w:tcPr>
+          <w:p>
+            <w:pPr>
+              <w:rPr>
+                <w:b/>
+                <w:bCs/>
+              </w:rPr>
+            </w:pPr>
+            <w:r>
+              <w:rPr>
+                <w:b/>
+                <w:bCs/>
+              </w:rPr>
+              <w:t>7</w:t>
+            </w:r>
+          </w:p>
+        </w:tc>
+        <w:tc>
+          <w:tcPr>
+            <w:tcW w:w="2924" w:type="dxa"/>
+          </w:tcPr>
+          <w:p>
+            <w:r>
+              <w:rPr>
+                <w:lang w:val="en-US"/>
+              </w:rPr>
+              <w:t>May</w:t>
+            </w:r>
+            <w:r>
+              <w:rPr>
+                <w:lang w:val="en-US"/>
+              </w:rPr>
+              <w:t xml:space="preserve"> </w:t>
+            </w:r>
+            <w:r>
+              <w:rPr>
+                <w:lang w:val="en-US"/>
+              </w:rPr>
+              <w:t>29</w:t>
+            </w:r>
+            <w:r>
+              <w:rPr>
+                <w:vertAlign w:val="superscript"/>
+                <w:lang w:val="en-US"/>
+              </w:rPr>
+              <w:t>th</w:t>
+            </w:r>
+            <w:r>
+              <w:rPr>
+                <w:lang w:val="en-US"/>
+              </w:rPr>
+              <w:t xml:space="preserve"> – </w:t>
+            </w:r>
+            <w:r>
+              <w:rPr>
+                <w:lang w:val="en-US"/>
+              </w:rPr>
+              <w:t>June</w:t>
+            </w:r>
+            <w:r>
+              <w:rPr>
+                <w:lang w:val="en-US"/>
+              </w:rPr>
+              <w:t xml:space="preserve"> </w:t>
+            </w:r>
+            <w:r>
+              <w:rPr>
+                <w:lang w:val="en-US"/>
+              </w:rPr>
+              <w:t>2</w:t>
+            </w:r>
+            <w:r>
+              <w:rPr>
+                <w:vertAlign w:val="superscript"/>
+                <w:lang w:val="en-US"/>
+              </w:rPr>
+              <w:t>nd</w:t>
+            </w:r>
+          </w:p>
+        </w:tc>
+        <w:tc>
+          <w:tcPr>
+            <w:tcW w:w="5344" w:type="dxa"/>
+          </w:tcPr>
+          <w:p/>
+        </w:tc>
+      </w:tr>
+      <w:tr>
+        <w:tc>
+          <w:tcPr>
+            <w:tcW w:w="794" w:type="dxa"/>
+            <w:shd w:val="clear" w:color="auto" w:fill="385623" w:themeFill="accent6" w:themeFillShade="80"/>
+          </w:tcPr>
+          <w:p>
+            <w:pPr>
+              <w:rPr>
+                <w:b/>
+                <w:bCs/>
+              </w:rPr>
+            </w:pPr>
+          </w:p>
+        </w:tc>
+        <w:tc>
+          <w:tcPr>
+            <w:tcW w:w="2924" w:type="dxa"/>
+            <w:shd w:val="clear" w:color="auto" w:fill="385623" w:themeFill="accent6" w:themeFillShade="80"/>
+          </w:tcPr>
+          <w:p/>
+        </w:tc>
+        <w:tc>
+          <w:tcPr>
+            <w:tcW w:w="5344" w:type="dxa"/>
+            <w:shd w:val="clear" w:color="auto" w:fill="385623" w:themeFill="accent6" w:themeFillShade="80"/>
+          </w:tcPr>
+          <w:p/>
+        </w:tc>
+      </w:tr>
+      <w:tr>
+        <w:tc>
+          <w:tcPr>
+            <w:tcW w:w="794" w:type="dxa"/>
+          </w:tcPr>
+          <w:p>
+            <w:pPr>
+              <w:rPr>
+                <w:b/>
+                <w:bCs/>
+              </w:rPr>
+            </w:pPr>
+            <w:r>
+              <w:rPr>
+                <w:b/>
+                <w:bCs/>
+              </w:rPr>
+              <w:t>8</w:t>
+            </w:r>
+          </w:p>
+        </w:tc>
+        <w:tc>
+          <w:tcPr>
+            <w:tcW w:w="2924" w:type="dxa"/>
+          </w:tcPr>
+          <w:p>
+            <w:r>
+              <w:rPr>
+                <w:lang w:val="en-US"/>
+              </w:rPr>
+              <w:t>June</w:t>
+            </w:r>
+            <w:r>
+              <w:rPr>
+                <w:lang w:val="en-US"/>
+              </w:rPr>
+              <w:t xml:space="preserve"> </w:t>
+            </w:r>
+            <w:r>
+              <w:rPr>
+                <w:lang w:val="en-US"/>
               </w:rPr>
               <w:t>5</w:t>
             </w:r>
-          </w:p>
-        </w:tc>
-        <w:tc>
-          <w:tcPr>
-            <w:tcW w:w="2942" w:type="dxa"/>
-          </w:tcPr>
-          <w:p>
+            <w:r>
+              <w:rPr>
+                <w:vertAlign w:val="superscript"/>
+                <w:lang w:val="en-US"/>
+              </w:rPr>
+              <w:t>th</w:t>
+            </w:r>
+            <w:r>
+              <w:rPr>
+                <w:lang w:val="en-US"/>
+              </w:rPr>
+              <w:t xml:space="preserve"> – </w:t>
+            </w:r>
             <w:r>
               <w:rPr>
                 <w:lang w:val="en-US"/>
@@ -2288,37 +2664,6 @@
               <w:rPr>
                 <w:lang w:val="en-US"/>
               </w:rPr>
-              <w:t>5</w:t>
-            </w:r>
-            <w:r>
-              <w:rPr>
-                <w:vertAlign w:val="superscript"/>
-                <w:lang w:val="en-US"/>
-              </w:rPr>
-              <w:t>th</w:t>
-            </w:r>
-            <w:r>
-              <w:rPr>
-                <w:lang w:val="en-US"/>
-              </w:rPr>
-              <w:t xml:space="preserve"> – </w:t>
-            </w:r>
-            <w:r>
-              <w:rPr>
-                <w:lang w:val="en-US"/>
-              </w:rPr>
-              <w:t>June</w:t>
-            </w:r>
-            <w:r>
-              <w:rPr>
-                <w:lang w:val="en-US"/>
-              </w:rPr>
-              <w:t xml:space="preserve"> </w:t>
-            </w:r>
-            <w:r>
-              <w:rPr>
-                <w:lang w:val="en-US"/>
-              </w:rPr>
               <w:t>9</w:t>
             </w:r>
             <w:r>
@@ -2332,7 +2677,7 @@
         </w:tc>
         <w:tc>
           <w:tcPr>
-            <w:tcW w:w="5381" w:type="dxa"/>
+            <w:tcW w:w="5344" w:type="dxa"/>
           </w:tcPr>
           <w:p>
             <w:pPr>
@@ -2349,27 +2694,27 @@
       <w:tr>
         <w:tc>
           <w:tcPr>
-            <w:tcW w:w="739" w:type="dxa"/>
-          </w:tcPr>
-          <w:p>
-            <w:pPr>
-              <w:rPr>
-                <w:b/>
-                <w:bCs/>
-              </w:rPr>
-            </w:pPr>
-            <w:r>
-              <w:rPr>
-                <w:b/>
-                <w:bCs/>
-              </w:rPr>
-              <w:t>5</w:t>
-            </w:r>
-          </w:p>
-        </w:tc>
-        <w:tc>
-          <w:tcPr>
-            <w:tcW w:w="2942" w:type="dxa"/>
+            <w:tcW w:w="794" w:type="dxa"/>
+          </w:tcPr>
+          <w:p>
+            <w:pPr>
+              <w:rPr>
+                <w:b/>
+                <w:bCs/>
+              </w:rPr>
+            </w:pPr>
+            <w:r>
+              <w:rPr>
+                <w:b/>
+                <w:bCs/>
+              </w:rPr>
+              <w:t>8</w:t>
+            </w:r>
+          </w:p>
+        </w:tc>
+        <w:tc>
+          <w:tcPr>
+            <w:tcW w:w="2924" w:type="dxa"/>
           </w:tcPr>
           <w:p>
             <w:r>
@@ -2420,7 +2765,7 @@
         </w:tc>
         <w:tc>
           <w:tcPr>
-            <w:tcW w:w="5381" w:type="dxa"/>
+            <w:tcW w:w="5344" w:type="dxa"/>
           </w:tcPr>
           <w:p>
             <w:pPr>
@@ -2434,96 +2779,46 @@
       <w:tr>
         <w:tc>
           <w:tcPr>
-            <w:tcW w:w="739" w:type="dxa"/>
-          </w:tcPr>
-          <w:p>
-            <w:pPr>
-              <w:rPr>
-                <w:b/>
-                <w:bCs/>
-              </w:rPr>
-            </w:pPr>
-            <w:r>
-              <w:rPr>
-                <w:b/>
-                <w:bCs/>
-              </w:rPr>
-              <w:t>5</w:t>
-            </w:r>
-          </w:p>
-        </w:tc>
-        <w:tc>
-          <w:tcPr>
-            <w:tcW w:w="2942" w:type="dxa"/>
-          </w:tcPr>
-          <w:p>
-            <w:r>
-              <w:rPr>
-                <w:lang w:val="en-US"/>
-              </w:rPr>
-              <w:t>June</w:t>
-            </w:r>
-            <w:r>
-              <w:rPr>
-                <w:lang w:val="en-US"/>
-              </w:rPr>
-              <w:t xml:space="preserve"> </w:t>
-            </w:r>
-            <w:r>
-              <w:rPr>
-                <w:lang w:val="en-US"/>
-              </w:rPr>
-              <w:t>19</w:t>
-            </w:r>
-            <w:r>
-              <w:rPr>
-                <w:vertAlign w:val="superscript"/>
-                <w:lang w:val="en-US"/>
-              </w:rPr>
-              <w:t>th</w:t>
-            </w:r>
-            <w:r>
-              <w:rPr>
-                <w:lang w:val="en-US"/>
-              </w:rPr>
-              <w:t xml:space="preserve"> – </w:t>
-            </w:r>
-            <w:r>
-              <w:rPr>
-                <w:lang w:val="en-US"/>
-              </w:rPr>
-              <w:t>June</w:t>
-            </w:r>
-            <w:r>
-              <w:rPr>
-                <w:lang w:val="en-US"/>
-              </w:rPr>
-              <w:t xml:space="preserve"> </w:t>
-            </w:r>
-            <w:r>
-              <w:rPr>
-                <w:lang w:val="en-US"/>
-              </w:rPr>
-              <w:t>23</w:t>
-            </w:r>
-            <w:r>
-              <w:rPr>
-                <w:vertAlign w:val="superscript"/>
-                <w:lang w:val="en-US"/>
-              </w:rPr>
-              <w:t>th</w:t>
-            </w:r>
-          </w:p>
-        </w:tc>
-        <w:tc>
-          <w:tcPr>
-            <w:tcW w:w="5381" w:type="dxa"/>
+            <w:tcW w:w="794" w:type="dxa"/>
+            <w:shd w:val="clear" w:color="auto" w:fill="385623" w:themeFill="accent6" w:themeFillShade="80"/>
+          </w:tcPr>
+          <w:p>
+            <w:pPr>
+              <w:rPr>
+                <w:b/>
+                <w:bCs/>
+              </w:rPr>
+            </w:pPr>
+          </w:p>
+        </w:tc>
+        <w:tc>
+          <w:tcPr>
+            <w:tcW w:w="2924" w:type="dxa"/>
+            <w:shd w:val="clear" w:color="auto" w:fill="385623" w:themeFill="accent6" w:themeFillShade="80"/>
+          </w:tcPr>
+          <w:p>
+            <w:pPr>
+              <w:rPr>
+                <w:b/>
+                <w:bCs/>
+              </w:rPr>
+            </w:pPr>
+          </w:p>
+        </w:tc>
+        <w:tc>
+          <w:tcPr>
+            <w:tcW w:w="5344" w:type="dxa"/>
+            <w:shd w:val="clear" w:color="auto" w:fill="385623" w:themeFill="accent6" w:themeFillShade="80"/>
           </w:tcPr>
           <w:p>
             <w:pPr>
               <w:tabs>
                 <w:tab w:val="left" w:pos="972"/>
               </w:tabs>
+              <w:rPr>
+                <w:b/>
+                <w:bCs/>
+              </w:rPr>
             </w:pPr>
           </w:p>
         </w:tc>
@@ -2531,29 +2826,90 @@
       <w:tr>
         <w:tc>
           <w:tcPr>
-            <w:tcW w:w="739" w:type="dxa"/>
-            <w:shd w:val="clear" w:color="auto" w:fill="385623" w:themeFill="accent6" w:themeFillShade="80"/>
-          </w:tcPr>
-          <w:p>
-            <w:pPr>
-              <w:rPr>
-                <w:b/>
-                <w:bCs/>
-              </w:rPr>
-            </w:pPr>
-          </w:p>
-        </w:tc>
-        <w:tc>
-          <w:tcPr>
-            <w:tcW w:w="2942" w:type="dxa"/>
-            <w:shd w:val="clear" w:color="auto" w:fill="385623" w:themeFill="accent6" w:themeFillShade="80"/>
-          </w:tcPr>
-          <w:p/>
-        </w:tc>
-        <w:tc>
-          <w:tcPr>
-            <w:tcW w:w="5381" w:type="dxa"/>
-            <w:shd w:val="clear" w:color="auto" w:fill="385623" w:themeFill="accent6" w:themeFillShade="80"/>
+            <w:tcW w:w="794" w:type="dxa"/>
+          </w:tcPr>
+          <w:p>
+            <w:pPr>
+              <w:rPr>
+                <w:b/>
+                <w:bCs/>
+              </w:rPr>
+            </w:pPr>
+            <w:r>
+              <w:rPr>
+                <w:b/>
+                <w:bCs/>
+              </w:rPr>
+              <w:t>9</w:t>
+            </w:r>
+          </w:p>
+        </w:tc>
+        <w:tc>
+          <w:tcPr>
+            <w:tcW w:w="2924" w:type="dxa"/>
+          </w:tcPr>
+          <w:p>
+            <w:r>
+              <w:rPr>
+                <w:lang w:val="en-US"/>
+              </w:rPr>
+              <w:t>June</w:t>
+            </w:r>
+            <w:r>
+              <w:rPr>
+                <w:lang w:val="en-US"/>
+              </w:rPr>
+              <w:t xml:space="preserve"> </w:t>
+            </w:r>
+            <w:r>
+              <w:rPr>
+                <w:lang w:val="en-US"/>
+              </w:rPr>
+              <w:t>19</w:t>
+            </w:r>
+            <w:r>
+              <w:rPr>
+                <w:vertAlign w:val="superscript"/>
+                <w:lang w:val="en-US"/>
+              </w:rPr>
+              <w:t>th</w:t>
+            </w:r>
+            <w:r>
+              <w:rPr>
+                <w:lang w:val="en-US"/>
+              </w:rPr>
+              <w:t xml:space="preserve"> – </w:t>
+            </w:r>
+            <w:r>
+              <w:rPr>
+                <w:lang w:val="en-US"/>
+              </w:rPr>
+              <w:t>June</w:t>
+            </w:r>
+            <w:r>
+              <w:rPr>
+                <w:lang w:val="en-US"/>
+              </w:rPr>
+              <w:t xml:space="preserve"> </w:t>
+            </w:r>
+            <w:r>
+              <w:rPr>
+                <w:lang w:val="en-US"/>
+              </w:rPr>
+              <w:t>23</w:t>
+            </w:r>
+            <w:r>
+              <w:rPr>
+                <w:vertAlign w:val="superscript"/>
+                <w:lang w:val="en-US"/>
+              </w:rPr>
+              <w:t>th</w:t>
+            </w:r>
+          </w:p>
+        </w:tc>
+        <w:tc>
+          <w:tcPr>
+            <w:tcW w:w="5344" w:type="dxa"/>
           </w:tcPr>
           <w:p>
             <w:pPr>
@@ -2567,27 +2923,27 @@
       <w:tr>
         <w:tc>
           <w:tcPr>
-            <w:tcW w:w="739" w:type="dxa"/>
-          </w:tcPr>
-          <w:p>
-            <w:pPr>
-              <w:rPr>
-                <w:b/>
-                <w:bCs/>
-              </w:rPr>
-            </w:pPr>
-            <w:r>
-              <w:rPr>
-                <w:b/>
-                <w:bCs/>
-              </w:rPr>
-              <w:t>6</w:t>
-            </w:r>
-          </w:p>
-        </w:tc>
-        <w:tc>
-          <w:tcPr>
-            <w:tcW w:w="2942" w:type="dxa"/>
+            <w:tcW w:w="794" w:type="dxa"/>
+          </w:tcPr>
+          <w:p>
+            <w:pPr>
+              <w:rPr>
+                <w:b/>
+                <w:bCs/>
+              </w:rPr>
+            </w:pPr>
+            <w:r>
+              <w:rPr>
+                <w:b/>
+                <w:bCs/>
+              </w:rPr>
+              <w:t>9</w:t>
+            </w:r>
+          </w:p>
+        </w:tc>
+        <w:tc>
+          <w:tcPr>
+            <w:tcW w:w="2924" w:type="dxa"/>
           </w:tcPr>
           <w:p>
             <w:r>
@@ -2650,7 +3006,7 @@
         </w:tc>
         <w:tc>
           <w:tcPr>
-            <w:tcW w:w="5381" w:type="dxa"/>
+            <w:tcW w:w="5344" w:type="dxa"/>
           </w:tcPr>
           <w:p>
             <w:pPr>
@@ -2664,27 +3020,27 @@
       <w:tr>
         <w:tc>
           <w:tcPr>
-            <w:tcW w:w="739" w:type="dxa"/>
-          </w:tcPr>
-          <w:p>
-            <w:pPr>
-              <w:rPr>
-                <w:b/>
-                <w:bCs/>
-              </w:rPr>
-            </w:pPr>
-            <w:r>
-              <w:rPr>
-                <w:b/>
-                <w:bCs/>
-              </w:rPr>
-              <w:t>6</w:t>
-            </w:r>
-          </w:p>
-        </w:tc>
-        <w:tc>
-          <w:tcPr>
-            <w:tcW w:w="2942" w:type="dxa"/>
+            <w:tcW w:w="794" w:type="dxa"/>
+          </w:tcPr>
+          <w:p>
+            <w:pPr>
+              <w:rPr>
+                <w:b/>
+                <w:bCs/>
+              </w:rPr>
+            </w:pPr>
+            <w:r>
+              <w:rPr>
+                <w:b/>
+                <w:bCs/>
+              </w:rPr>
+              <w:t>9</w:t>
+            </w:r>
+          </w:p>
+        </w:tc>
+        <w:tc>
+          <w:tcPr>
+            <w:tcW w:w="2924" w:type="dxa"/>
           </w:tcPr>
           <w:p>
             <w:r>
@@ -2747,7 +3103,7 @@
         </w:tc>
         <w:tc>
           <w:tcPr>
-            <w:tcW w:w="5381" w:type="dxa"/>
+            <w:tcW w:w="5344" w:type="dxa"/>
           </w:tcPr>
           <w:p>
             <w:pPr>

</xml_diff>